<commit_message>
Se agregan varios controles a la BD. Se separa la lógica de Programa - DB - Auxiliares
</commit_message>
<xml_diff>
--- a/docs/Sistema.docx
+++ b/docs/Sistema.docx
@@ -1461,6 +1461,28 @@
               </w:rPr>
               <w:t>Cuentas del sistema no deben poder realizar login</w:t>
             </w:r>
+            <w:r>
+              <w:rPr>
+                <w:rFonts w:eastAsia="Arial Unicode MS" w:cs="Lucida Sans"/>
+                <w:color w:val="auto"/>
+                <w:kern w:val="2"/>
+                <w:sz w:val="24"/>
+                <w:szCs w:val="24"/>
+                <w:lang w:val="es-ES" w:eastAsia="zh-CN" w:bidi="hi-IN"/>
+              </w:rPr>
+              <w:t xml:space="preserve"> </w:t>
+            </w:r>
+            <w:r>
+              <w:rPr>
+                <w:rFonts w:eastAsia="Arial Unicode MS" w:cs="Lucida Sans"/>
+                <w:color w:val="auto"/>
+                <w:kern w:val="2"/>
+                <w:sz w:val="24"/>
+                <w:szCs w:val="24"/>
+                <w:lang w:val="es-ES" w:eastAsia="zh-CN" w:bidi="hi-IN"/>
+              </w:rPr>
+              <w:t>interactivo</w:t>
+            </w:r>
           </w:p>
         </w:tc>
         <w:tc>
@@ -1517,10 +1539,14 @@
             <w:pPr>
               <w:pStyle w:val="TableContents"/>
               <w:widowControl w:val="false"/>
-              <w:rPr/>
-            </w:pPr>
-            <w:r>
-              <w:rPr/>
+              <w:rPr>
+                <w:shd w:fill="auto" w:val="clear"/>
+              </w:rPr>
+            </w:pPr>
+            <w:r>
+              <w:rPr>
+                <w:shd w:fill="auto" w:val="clear"/>
+              </w:rPr>
               <w:t>Las cuentas no deben tener UID duplicados</w:t>
             </w:r>
           </w:p>
@@ -1740,10 +1766,14 @@
             <w:pPr>
               <w:pStyle w:val="TableContents"/>
               <w:widowControl w:val="false"/>
-              <w:rPr/>
-            </w:pPr>
-            <w:r>
-              <w:rPr/>
+              <w:rPr>
+                <w:shd w:fill="FFBF00" w:val="clear"/>
+              </w:rPr>
+            </w:pPr>
+            <w:r>
+              <w:rPr>
+                <w:shd w:fill="FFBF00" w:val="clear"/>
+              </w:rPr>
               <w:t>Todas las cuentas de usuario deben tener un shell y un home único</w:t>
             </w:r>
           </w:p>
@@ -1757,10 +1787,14 @@
             <w:pPr>
               <w:pStyle w:val="TableContents"/>
               <w:widowControl w:val="false"/>
-              <w:rPr/>
-            </w:pPr>
-            <w:r>
-              <w:rPr/>
+              <w:rPr>
+                <w:shd w:fill="FFBF00" w:val="clear"/>
+              </w:rPr>
+            </w:pPr>
+            <w:r>
+              <w:rPr>
+                <w:shd w:fill="FFBF00" w:val="clear"/>
+              </w:rPr>
               <w:t>Todos los usuarios deben teber un shell válido (/etc/passwd)</w:t>
             </w:r>
           </w:p>
@@ -1768,10 +1802,14 @@
             <w:pPr>
               <w:pStyle w:val="TableContents"/>
               <w:widowControl w:val="false"/>
-              <w:rPr/>
-            </w:pPr>
-            <w:r>
-              <w:rPr/>
+              <w:rPr>
+                <w:shd w:fill="FFBF00" w:val="clear"/>
+              </w:rPr>
+            </w:pPr>
+            <w:r>
+              <w:rPr>
+                <w:shd w:fill="FFBF00" w:val="clear"/>
+              </w:rPr>
               <w:t>Verificar los permisos de los directorios home no deben ser mayores a 755 (rwxr-xr-x)</w:t>
             </w:r>
           </w:p>
@@ -1879,10 +1917,14 @@
             <w:pPr>
               <w:pStyle w:val="TableContents"/>
               <w:widowControl w:val="false"/>
-              <w:rPr/>
-            </w:pPr>
-            <w:r>
-              <w:rPr/>
+              <w:rPr>
+                <w:shd w:fill="FFBF00" w:val="clear"/>
+              </w:rPr>
+            </w:pPr>
+            <w:r>
+              <w:rPr>
+                <w:shd w:fill="FFBF00" w:val="clear"/>
+              </w:rPr>
               <w:t>Cuentas con passwords vacíos</w:t>
             </w:r>
           </w:p>
@@ -1896,16 +1938,21 @@
             <w:pPr>
               <w:pStyle w:val="TableContents"/>
               <w:widowControl w:val="false"/>
-              <w:rPr/>
-            </w:pPr>
-            <w:r>
-              <w:rPr/>
-              <w:t xml:space="preserve">Verificar </w:t>
-            </w:r>
-            <w:r>
-              <w:rPr>
-                <w:i/>
-                <w:iCs/>
+              <w:rPr>
+                <w:shd w:fill="FFBF00" w:val="clear"/>
+              </w:rPr>
+            </w:pPr>
+            <w:r>
+              <w:rPr>
+                <w:shd w:fill="FFBF00" w:val="clear"/>
+              </w:rPr>
+              <w:t>Verificar /</w:t>
+            </w:r>
+            <w:r>
+              <w:rPr>
+                <w:i/>
+                <w:iCs/>
+                <w:shd w:fill="FFBF00" w:val="clear"/>
               </w:rPr>
               <w:t>etc</w:t>
             </w:r>
@@ -1913,8 +1960,25 @@
               <w:rPr>
                 <w:i w:val="false"/>
                 <w:iCs w:val="false"/>
-              </w:rPr>
-              <w:t>shadow que no exsitan passwords vacíos</w:t>
+                <w:shd w:fill="FFBF00" w:val="clear"/>
+              </w:rPr>
+              <w:t>/</w:t>
+            </w:r>
+            <w:r>
+              <w:rPr>
+                <w:i w:val="false"/>
+                <w:iCs w:val="false"/>
+                <w:shd w:fill="FFBF00" w:val="clear"/>
+              </w:rPr>
+              <w:t>s</w:t>
+            </w:r>
+            <w:r>
+              <w:rPr>
+                <w:i w:val="false"/>
+                <w:iCs w:val="false"/>
+                <w:shd w:fill="FFBF00" w:val="clear"/>
+              </w:rPr>
+              <w:t>hadow que no exsitan passwords vacíos</w:t>
             </w:r>
           </w:p>
         </w:tc>
@@ -2105,7 +2169,7 @@
       </w:tblPr>
       <w:tblGrid>
         <w:gridCol w:w="4819"/>
-        <w:gridCol w:w="4819"/>
+        <w:gridCol w:w="4818"/>
       </w:tblGrid>
       <w:tr>
         <w:trPr/>
@@ -2117,6 +2181,7 @@
           <w:p>
             <w:pPr>
               <w:pStyle w:val="TableContents"/>
+              <w:widowControl w:val="false"/>
               <w:rPr/>
             </w:pPr>
             <w:r>
@@ -2127,12 +2192,13 @@
         </w:tc>
         <w:tc>
           <w:tcPr>
-            <w:tcW w:w="4819" w:type="dxa"/>
-            <w:tcBorders/>
-          </w:tcPr>
-          <w:p>
-            <w:pPr>
-              <w:pStyle w:val="TableContents"/>
+            <w:tcW w:w="4818" w:type="dxa"/>
+            <w:tcBorders/>
+          </w:tcPr>
+          <w:p>
+            <w:pPr>
+              <w:pStyle w:val="TableContents"/>
+              <w:widowControl w:val="false"/>
               <w:rPr/>
             </w:pPr>
             <w:r>
@@ -2152,6 +2218,7 @@
           <w:p>
             <w:pPr>
               <w:pStyle w:val="TableContents"/>
+              <w:widowControl w:val="false"/>
               <w:rPr/>
             </w:pPr>
             <w:r>
@@ -2162,12 +2229,13 @@
         </w:tc>
         <w:tc>
           <w:tcPr>
-            <w:tcW w:w="4819" w:type="dxa"/>
-            <w:tcBorders/>
-          </w:tcPr>
-          <w:p>
-            <w:pPr>
-              <w:pStyle w:val="TableContents"/>
+            <w:tcW w:w="4818" w:type="dxa"/>
+            <w:tcBorders/>
+          </w:tcPr>
+          <w:p>
+            <w:pPr>
+              <w:pStyle w:val="TableContents"/>
+              <w:widowControl w:val="false"/>
               <w:rPr/>
             </w:pPr>
             <w:r>
@@ -2215,6 +2283,7 @@
           <w:p>
             <w:pPr>
               <w:pStyle w:val="TableContents"/>
+              <w:widowControl w:val="false"/>
               <w:rPr/>
             </w:pPr>
             <w:r>
@@ -2225,12 +2294,13 @@
         </w:tc>
         <w:tc>
           <w:tcPr>
-            <w:tcW w:w="4819" w:type="dxa"/>
-            <w:tcBorders/>
-          </w:tcPr>
-          <w:p>
-            <w:pPr>
-              <w:pStyle w:val="TableContents"/>
+            <w:tcW w:w="4818" w:type="dxa"/>
+            <w:tcBorders/>
+          </w:tcPr>
+          <w:p>
+            <w:pPr>
+              <w:pStyle w:val="TableContents"/>
+              <w:widowControl w:val="false"/>
               <w:rPr/>
             </w:pPr>
             <w:r>
@@ -2250,6 +2320,7 @@
           <w:p>
             <w:pPr>
               <w:pStyle w:val="TableContents"/>
+              <w:widowControl w:val="false"/>
               <w:rPr/>
             </w:pPr>
             <w:r>
@@ -2260,12 +2331,13 @@
         </w:tc>
         <w:tc>
           <w:tcPr>
-            <w:tcW w:w="4819" w:type="dxa"/>
-            <w:tcBorders/>
-          </w:tcPr>
-          <w:p>
-            <w:pPr>
-              <w:pStyle w:val="TableContents"/>
+            <w:tcW w:w="4818" w:type="dxa"/>
+            <w:tcBorders/>
+          </w:tcPr>
+          <w:p>
+            <w:pPr>
+              <w:pStyle w:val="TableContents"/>
+              <w:widowControl w:val="false"/>
               <w:rPr/>
             </w:pPr>
             <w:r>
@@ -2285,6 +2357,7 @@
           <w:p>
             <w:pPr>
               <w:pStyle w:val="TableContents"/>
+              <w:widowControl w:val="false"/>
               <w:rPr/>
             </w:pPr>
             <w:r>
@@ -2295,12 +2368,13 @@
         </w:tc>
         <w:tc>
           <w:tcPr>
-            <w:tcW w:w="4819" w:type="dxa"/>
-            <w:tcBorders/>
-          </w:tcPr>
-          <w:p>
-            <w:pPr>
-              <w:pStyle w:val="TableContents"/>
+            <w:tcW w:w="4818" w:type="dxa"/>
+            <w:tcBorders/>
+          </w:tcPr>
+          <w:p>
+            <w:pPr>
+              <w:pStyle w:val="TableContents"/>
+              <w:widowControl w:val="false"/>
               <w:rPr/>
             </w:pPr>
             <w:r>
@@ -2324,6 +2398,7 @@
           <w:p>
             <w:pPr>
               <w:pStyle w:val="TableContents"/>
+              <w:widowControl w:val="false"/>
               <w:rPr/>
             </w:pPr>
             <w:r>
@@ -2334,12 +2409,13 @@
         </w:tc>
         <w:tc>
           <w:tcPr>
-            <w:tcW w:w="4819" w:type="dxa"/>
-            <w:tcBorders/>
-          </w:tcPr>
-          <w:p>
-            <w:pPr>
-              <w:pStyle w:val="TableContents"/>
+            <w:tcW w:w="4818" w:type="dxa"/>
+            <w:tcBorders/>
+          </w:tcPr>
+          <w:p>
+            <w:pPr>
+              <w:pStyle w:val="TableContents"/>
+              <w:widowControl w:val="false"/>
               <w:rPr/>
             </w:pPr>
             <w:r>
@@ -2363,6 +2439,7 @@
           <w:p>
             <w:pPr>
               <w:pStyle w:val="TableContents"/>
+              <w:widowControl w:val="false"/>
               <w:rPr/>
             </w:pPr>
             <w:r>
@@ -2373,12 +2450,13 @@
         </w:tc>
         <w:tc>
           <w:tcPr>
-            <w:tcW w:w="4819" w:type="dxa"/>
-            <w:tcBorders/>
-          </w:tcPr>
-          <w:p>
-            <w:pPr>
-              <w:pStyle w:val="TableContents"/>
+            <w:tcW w:w="4818" w:type="dxa"/>
+            <w:tcBorders/>
+          </w:tcPr>
+          <w:p>
+            <w:pPr>
+              <w:pStyle w:val="TableContents"/>
+              <w:widowControl w:val="false"/>
               <w:rPr/>
             </w:pPr>
             <w:r>
@@ -2413,6 +2491,7 @@
           <w:p>
             <w:pPr>
               <w:pStyle w:val="TableContents"/>
+              <w:widowControl w:val="false"/>
               <w:rPr/>
             </w:pPr>
             <w:r>
@@ -2423,12 +2502,13 @@
         </w:tc>
         <w:tc>
           <w:tcPr>
-            <w:tcW w:w="4819" w:type="dxa"/>
-            <w:tcBorders/>
-          </w:tcPr>
-          <w:p>
-            <w:pPr>
-              <w:pStyle w:val="TableContents"/>
+            <w:tcW w:w="4818" w:type="dxa"/>
+            <w:tcBorders/>
+          </w:tcPr>
+          <w:p>
+            <w:pPr>
+              <w:pStyle w:val="TableContents"/>
+              <w:widowControl w:val="false"/>
               <w:rPr/>
             </w:pPr>
             <w:r>
@@ -2462,6 +2542,7 @@
           <w:p>
             <w:pPr>
               <w:pStyle w:val="TableContents"/>
+              <w:widowControl w:val="false"/>
               <w:rPr/>
             </w:pPr>
             <w:r>
@@ -2472,12 +2553,13 @@
         </w:tc>
         <w:tc>
           <w:tcPr>
-            <w:tcW w:w="4819" w:type="dxa"/>
-            <w:tcBorders/>
-          </w:tcPr>
-          <w:p>
-            <w:pPr>
-              <w:pStyle w:val="TableContents"/>
+            <w:tcW w:w="4818" w:type="dxa"/>
+            <w:tcBorders/>
+          </w:tcPr>
+          <w:p>
+            <w:pPr>
+              <w:pStyle w:val="TableContents"/>
+              <w:widowControl w:val="false"/>
               <w:rPr/>
             </w:pPr>
             <w:r>
@@ -2488,6 +2570,7 @@
           <w:p>
             <w:pPr>
               <w:pStyle w:val="TableContents"/>
+              <w:widowControl w:val="false"/>
               <w:rPr/>
             </w:pPr>
             <w:r>
@@ -2502,6 +2585,7 @@
           <w:p>
             <w:pPr>
               <w:pStyle w:val="TableContents"/>
+              <w:widowControl w:val="false"/>
               <w:rPr/>
             </w:pPr>
             <w:r>
@@ -2516,6 +2600,7 @@
           <w:p>
             <w:pPr>
               <w:pStyle w:val="TableContents"/>
+              <w:widowControl w:val="false"/>
               <w:rPr/>
             </w:pPr>
             <w:r>
@@ -2530,6 +2615,7 @@
           <w:p>
             <w:pPr>
               <w:pStyle w:val="TableContents"/>
+              <w:widowControl w:val="false"/>
               <w:rPr/>
             </w:pPr>
             <w:r>
@@ -2540,34 +2626,37 @@
           <w:p>
             <w:pPr>
               <w:pStyle w:val="TableContents"/>
-              <w:rPr/>
-            </w:pPr>
-            <w:r>
-              <w:rPr/>
-              <w:t xml:space="preserve">Verificar que existan límites de exportación </w:t>
-            </w:r>
-          </w:p>
-          <w:p>
-            <w:pPr>
-              <w:pStyle w:val="TableContents"/>
-              <w:rPr/>
-            </w:pPr>
-            <w:r>
-              <w:rPr/>
-            </w:r>
-          </w:p>
-        </w:tc>
-      </w:tr>
-      <w:tr>
-        <w:trPr/>
-        <w:tc>
-          <w:tcPr>
-            <w:tcW w:w="4819" w:type="dxa"/>
-            <w:tcBorders/>
-          </w:tcPr>
-          <w:p>
-            <w:pPr>
-              <w:pStyle w:val="TableContents"/>
+              <w:widowControl w:val="false"/>
+              <w:rPr/>
+            </w:pPr>
+            <w:r>
+              <w:rPr/>
+              <w:t>Verificar que existan límites de exportación</w:t>
+            </w:r>
+          </w:p>
+          <w:p>
+            <w:pPr>
+              <w:pStyle w:val="TableContents"/>
+              <w:widowControl w:val="false"/>
+              <w:rPr/>
+            </w:pPr>
+            <w:r>
+              <w:rPr/>
+            </w:r>
+          </w:p>
+        </w:tc>
+      </w:tr>
+      <w:tr>
+        <w:trPr/>
+        <w:tc>
+          <w:tcPr>
+            <w:tcW w:w="4819" w:type="dxa"/>
+            <w:tcBorders/>
+          </w:tcPr>
+          <w:p>
+            <w:pPr>
+              <w:pStyle w:val="TableContents"/>
+              <w:widowControl w:val="false"/>
               <w:rPr/>
             </w:pPr>
             <w:r>
@@ -2578,12 +2667,13 @@
         </w:tc>
         <w:tc>
           <w:tcPr>
-            <w:tcW w:w="4819" w:type="dxa"/>
-            <w:tcBorders/>
-          </w:tcPr>
-          <w:p>
-            <w:pPr>
-              <w:pStyle w:val="TableContents"/>
+            <w:tcW w:w="4818" w:type="dxa"/>
+            <w:tcBorders/>
+          </w:tcPr>
+          <w:p>
+            <w:pPr>
+              <w:pStyle w:val="TableContents"/>
+              <w:widowControl w:val="false"/>
               <w:rPr>
                 <w:i/>
                 <w:i/>
@@ -2602,12 +2692,13 @@
                 <w:i w:val="false"/>
                 <w:iCs w:val="false"/>
               </w:rPr>
-              <w:t xml:space="preserve">log/secure” debe existir </w:t>
-            </w:r>
-          </w:p>
-          <w:p>
-            <w:pPr>
-              <w:pStyle w:val="TableContents"/>
+              <w:t>log/secure” debe existir</w:t>
+            </w:r>
+          </w:p>
+          <w:p>
+            <w:pPr>
+              <w:pStyle w:val="TableContents"/>
+              <w:widowControl w:val="false"/>
               <w:rPr>
                 <w:i/>
                 <w:i/>
@@ -2625,6 +2716,7 @@
           <w:p>
             <w:pPr>
               <w:pStyle w:val="TableContents"/>
+              <w:widowControl w:val="false"/>
               <w:rPr>
                 <w:i/>
                 <w:i/>
@@ -2642,6 +2734,7 @@
           <w:p>
             <w:pPr>
               <w:pStyle w:val="TableContents"/>
+              <w:widowControl w:val="false"/>
               <w:rPr>
                 <w:i/>
                 <w:i/>
@@ -2668,6 +2761,7 @@
           <w:p>
             <w:pPr>
               <w:pStyle w:val="TableContents"/>
+              <w:widowControl w:val="false"/>
               <w:rPr/>
             </w:pPr>
             <w:r>
@@ -2678,12 +2772,13 @@
         </w:tc>
         <w:tc>
           <w:tcPr>
-            <w:tcW w:w="4819" w:type="dxa"/>
-            <w:tcBorders/>
-          </w:tcPr>
-          <w:p>
-            <w:pPr>
-              <w:pStyle w:val="TableContents"/>
+            <w:tcW w:w="4818" w:type="dxa"/>
+            <w:tcBorders/>
+          </w:tcPr>
+          <w:p>
+            <w:pPr>
+              <w:pStyle w:val="TableContents"/>
+              <w:widowControl w:val="false"/>
               <w:rPr/>
             </w:pPr>
             <w:r>
@@ -2703,6 +2798,7 @@
           <w:p>
             <w:pPr>
               <w:pStyle w:val="TableContents"/>
+              <w:widowControl w:val="false"/>
               <w:rPr/>
             </w:pPr>
             <w:r>
@@ -2713,12 +2809,13 @@
         </w:tc>
         <w:tc>
           <w:tcPr>
-            <w:tcW w:w="4819" w:type="dxa"/>
-            <w:tcBorders/>
-          </w:tcPr>
-          <w:p>
-            <w:pPr>
-              <w:pStyle w:val="TableContents"/>
+            <w:tcW w:w="4818" w:type="dxa"/>
+            <w:tcBorders/>
+          </w:tcPr>
+          <w:p>
+            <w:pPr>
+              <w:pStyle w:val="TableContents"/>
+              <w:widowControl w:val="false"/>
               <w:rPr/>
             </w:pPr>
             <w:r>
@@ -2727,25 +2824,22 @@
             </w:r>
             <w:r>
               <w:rPr/>
-              <w:t>/</w:t>
-            </w:r>
-            <w:r>
-              <w:rPr/>
-              <w:t>etc/security/console.perms” Comentar entradas referidas a floppy y unidades de CD</w:t>
-            </w:r>
-          </w:p>
-        </w:tc>
-      </w:tr>
-      <w:tr>
-        <w:trPr/>
-        <w:tc>
-          <w:tcPr>
-            <w:tcW w:w="4819" w:type="dxa"/>
-            <w:tcBorders/>
-          </w:tcPr>
-          <w:p>
-            <w:pPr>
-              <w:pStyle w:val="TableContents"/>
+              <w:t>/etc/security/console.perms” Comentar entradas referidas a floppy y unidades de CD</w:t>
+            </w:r>
+          </w:p>
+        </w:tc>
+      </w:tr>
+      <w:tr>
+        <w:trPr/>
+        <w:tc>
+          <w:tcPr>
+            <w:tcW w:w="4819" w:type="dxa"/>
+            <w:tcBorders/>
+          </w:tcPr>
+          <w:p>
+            <w:pPr>
+              <w:pStyle w:val="TableContents"/>
+              <w:widowControl w:val="false"/>
               <w:rPr/>
             </w:pPr>
             <w:r>
@@ -2756,12 +2850,13 @@
         </w:tc>
         <w:tc>
           <w:tcPr>
-            <w:tcW w:w="4819" w:type="dxa"/>
-            <w:tcBorders/>
-          </w:tcPr>
-          <w:p>
-            <w:pPr>
-              <w:pStyle w:val="TableContents"/>
+            <w:tcW w:w="4818" w:type="dxa"/>
+            <w:tcBorders/>
+          </w:tcPr>
+          <w:p>
+            <w:pPr>
+              <w:pStyle w:val="TableContents"/>
+              <w:widowControl w:val="false"/>
               <w:rPr/>
             </w:pPr>
             <w:r>
@@ -2770,25 +2865,22 @@
             </w:r>
             <w:r>
               <w:rPr/>
-              <w:t>/</w:t>
-            </w:r>
-            <w:r>
-              <w:rPr/>
-              <w:t>etc/grub/grub.conf” Verificar que contenga una sección “password”</w:t>
-            </w:r>
-          </w:p>
-        </w:tc>
-      </w:tr>
-      <w:tr>
-        <w:trPr/>
-        <w:tc>
-          <w:tcPr>
-            <w:tcW w:w="4819" w:type="dxa"/>
-            <w:tcBorders/>
-          </w:tcPr>
-          <w:p>
-            <w:pPr>
-              <w:pStyle w:val="TableContents"/>
+              <w:t>/etc/grub/grub.conf” Verificar que contenga una sección “password”</w:t>
+            </w:r>
+          </w:p>
+        </w:tc>
+      </w:tr>
+      <w:tr>
+        <w:trPr/>
+        <w:tc>
+          <w:tcPr>
+            <w:tcW w:w="4819" w:type="dxa"/>
+            <w:tcBorders/>
+          </w:tcPr>
+          <w:p>
+            <w:pPr>
+              <w:pStyle w:val="TableContents"/>
+              <w:widowControl w:val="false"/>
               <w:rPr/>
             </w:pPr>
             <w:r>
@@ -2799,12 +2891,13 @@
         </w:tc>
         <w:tc>
           <w:tcPr>
-            <w:tcW w:w="4819" w:type="dxa"/>
-            <w:tcBorders/>
-          </w:tcPr>
-          <w:p>
-            <w:pPr>
-              <w:pStyle w:val="TableContents"/>
+            <w:tcW w:w="4818" w:type="dxa"/>
+            <w:tcBorders/>
+          </w:tcPr>
+          <w:p>
+            <w:pPr>
+              <w:pStyle w:val="TableContents"/>
+              <w:widowControl w:val="false"/>
               <w:rPr/>
             </w:pPr>
             <w:r>
@@ -2824,6 +2917,7 @@
           <w:p>
             <w:pPr>
               <w:pStyle w:val="TableContents"/>
+              <w:widowControl w:val="false"/>
               <w:rPr/>
             </w:pPr>
             <w:r>
@@ -2834,12 +2928,13 @@
         </w:tc>
         <w:tc>
           <w:tcPr>
-            <w:tcW w:w="4819" w:type="dxa"/>
-            <w:tcBorders/>
-          </w:tcPr>
-          <w:p>
-            <w:pPr>
-              <w:pStyle w:val="TableContents"/>
+            <w:tcW w:w="4818" w:type="dxa"/>
+            <w:tcBorders/>
+          </w:tcPr>
+          <w:p>
+            <w:pPr>
+              <w:pStyle w:val="TableContents"/>
+              <w:widowControl w:val="false"/>
               <w:rPr/>
             </w:pPr>
             <w:r>
@@ -2873,6 +2968,7 @@
           <w:p>
             <w:pPr>
               <w:pStyle w:val="TableContents"/>
+              <w:widowControl w:val="false"/>
               <w:rPr/>
             </w:pPr>
             <w:r>
@@ -2883,12 +2979,13 @@
         </w:tc>
         <w:tc>
           <w:tcPr>
-            <w:tcW w:w="4819" w:type="dxa"/>
-            <w:tcBorders/>
-          </w:tcPr>
-          <w:p>
-            <w:pPr>
-              <w:pStyle w:val="TableContents"/>
+            <w:tcW w:w="4818" w:type="dxa"/>
+            <w:tcBorders/>
+          </w:tcPr>
+          <w:p>
+            <w:pPr>
+              <w:pStyle w:val="TableContents"/>
+              <w:widowControl w:val="false"/>
               <w:rPr/>
             </w:pPr>
             <w:r>
@@ -2908,6 +3005,7 @@
           <w:p>
             <w:pPr>
               <w:pStyle w:val="TableContents"/>
+              <w:widowControl w:val="false"/>
               <w:rPr/>
             </w:pPr>
             <w:r>
@@ -2918,12 +3016,13 @@
         </w:tc>
         <w:tc>
           <w:tcPr>
-            <w:tcW w:w="4819" w:type="dxa"/>
-            <w:tcBorders/>
-          </w:tcPr>
-          <w:p>
-            <w:pPr>
-              <w:pStyle w:val="TableContents"/>
+            <w:tcW w:w="4818" w:type="dxa"/>
+            <w:tcBorders/>
+          </w:tcPr>
+          <w:p>
+            <w:pPr>
+              <w:pStyle w:val="TableContents"/>
+              <w:widowControl w:val="false"/>
               <w:rPr/>
             </w:pPr>
             <w:r>
@@ -2943,6 +3042,7 @@
           <w:p>
             <w:pPr>
               <w:pStyle w:val="TableContents"/>
+              <w:widowControl w:val="false"/>
               <w:rPr/>
             </w:pPr>
             <w:r>
@@ -2953,22 +3053,24 @@
         </w:tc>
         <w:tc>
           <w:tcPr>
-            <w:tcW w:w="4819" w:type="dxa"/>
-            <w:tcBorders/>
-          </w:tcPr>
-          <w:p>
-            <w:pPr>
-              <w:pStyle w:val="TableContents"/>
-              <w:rPr/>
-            </w:pPr>
-            <w:r>
-              <w:rPr/>
-              <w:t xml:space="preserve">Confirmar que el signo “+” no existe en </w:t>
-            </w:r>
-          </w:p>
-          <w:p>
-            <w:pPr>
-              <w:pStyle w:val="TableContents"/>
+            <w:tcW w:w="4818" w:type="dxa"/>
+            <w:tcBorders/>
+          </w:tcPr>
+          <w:p>
+            <w:pPr>
+              <w:pStyle w:val="TableContents"/>
+              <w:widowControl w:val="false"/>
+              <w:rPr/>
+            </w:pPr>
+            <w:r>
+              <w:rPr/>
+              <w:t>Confirmar que el signo “+” no existe en</w:t>
+            </w:r>
+          </w:p>
+          <w:p>
+            <w:pPr>
+              <w:pStyle w:val="TableContents"/>
+              <w:widowControl w:val="false"/>
               <w:rPr/>
             </w:pPr>
             <w:r>
@@ -2983,6 +3085,7 @@
           <w:p>
             <w:pPr>
               <w:pStyle w:val="TableContents"/>
+              <w:widowControl w:val="false"/>
               <w:rPr/>
             </w:pPr>
             <w:r>
@@ -2997,6 +3100,7 @@
           <w:p>
             <w:pPr>
               <w:pStyle w:val="TableContents"/>
+              <w:widowControl w:val="false"/>
               <w:rPr/>
             </w:pPr>
             <w:r>
@@ -3011,6 +3115,7 @@
           <w:p>
             <w:pPr>
               <w:pStyle w:val="TableContents"/>
+              <w:widowControl w:val="false"/>
               <w:rPr/>
             </w:pPr>
             <w:r>
@@ -3034,6 +3139,7 @@
           <w:p>
             <w:pPr>
               <w:pStyle w:val="TableContents"/>
+              <w:widowControl w:val="false"/>
               <w:rPr/>
             </w:pPr>
             <w:r>
@@ -3044,12 +3150,13 @@
         </w:tc>
         <w:tc>
           <w:tcPr>
-            <w:tcW w:w="4819" w:type="dxa"/>
-            <w:tcBorders/>
-          </w:tcPr>
-          <w:p>
-            <w:pPr>
-              <w:pStyle w:val="TableContents"/>
+            <w:tcW w:w="4818" w:type="dxa"/>
+            <w:tcBorders/>
+          </w:tcPr>
+          <w:p>
+            <w:pPr>
+              <w:pStyle w:val="TableContents"/>
+              <w:widowControl w:val="false"/>
               <w:rPr/>
             </w:pPr>
             <w:r>
@@ -3069,6 +3176,7 @@
           <w:p>
             <w:pPr>
               <w:pStyle w:val="TableContents"/>
+              <w:widowControl w:val="false"/>
               <w:rPr/>
             </w:pPr>
             <w:r>
@@ -3079,12 +3187,13 @@
         </w:tc>
         <w:tc>
           <w:tcPr>
-            <w:tcW w:w="4819" w:type="dxa"/>
-            <w:tcBorders/>
-          </w:tcPr>
-          <w:p>
-            <w:pPr>
-              <w:pStyle w:val="TableContents"/>
+            <w:tcW w:w="4818" w:type="dxa"/>
+            <w:tcBorders/>
+          </w:tcPr>
+          <w:p>
+            <w:pPr>
+              <w:pStyle w:val="TableContents"/>
+              <w:widowControl w:val="false"/>
               <w:rPr/>
             </w:pPr>
             <w:r>
@@ -3095,6 +3204,7 @@
           <w:p>
             <w:pPr>
               <w:pStyle w:val="TableContents"/>
+              <w:widowControl w:val="false"/>
               <w:rPr/>
             </w:pPr>
             <w:r>
@@ -3114,21 +3224,23 @@
           <w:p>
             <w:pPr>
               <w:pStyle w:val="TableContents"/>
-              <w:rPr/>
-            </w:pPr>
-            <w:r>
-              <w:rPr/>
-            </w:r>
-          </w:p>
-        </w:tc>
-        <w:tc>
-          <w:tcPr>
-            <w:tcW w:w="4819" w:type="dxa"/>
-            <w:tcBorders/>
-          </w:tcPr>
-          <w:p>
-            <w:pPr>
-              <w:pStyle w:val="TableContents"/>
+              <w:widowControl w:val="false"/>
+              <w:rPr/>
+            </w:pPr>
+            <w:r>
+              <w:rPr/>
+            </w:r>
+          </w:p>
+        </w:tc>
+        <w:tc>
+          <w:tcPr>
+            <w:tcW w:w="4818" w:type="dxa"/>
+            <w:tcBorders/>
+          </w:tcPr>
+          <w:p>
+            <w:pPr>
+              <w:pStyle w:val="TableContents"/>
+              <w:widowControl w:val="false"/>
               <w:rPr/>
             </w:pPr>
             <w:r>
@@ -3201,7 +3313,7 @@
       </w:tblPr>
       <w:tblGrid>
         <w:gridCol w:w="4819"/>
-        <w:gridCol w:w="4819"/>
+        <w:gridCol w:w="4818"/>
       </w:tblGrid>
       <w:tr>
         <w:trPr/>
@@ -3213,6 +3325,7 @@
           <w:p>
             <w:pPr>
               <w:pStyle w:val="TableContents"/>
+              <w:widowControl w:val="false"/>
               <w:rPr/>
             </w:pPr>
             <w:r>
@@ -3223,12 +3336,13 @@
         </w:tc>
         <w:tc>
           <w:tcPr>
-            <w:tcW w:w="4819" w:type="dxa"/>
-            <w:tcBorders/>
-          </w:tcPr>
-          <w:p>
-            <w:pPr>
-              <w:pStyle w:val="TableContents"/>
+            <w:tcW w:w="4818" w:type="dxa"/>
+            <w:tcBorders/>
+          </w:tcPr>
+          <w:p>
+            <w:pPr>
+              <w:pStyle w:val="TableContents"/>
+              <w:widowControl w:val="false"/>
               <w:rPr/>
             </w:pPr>
             <w:r>
@@ -3248,6 +3362,7 @@
           <w:p>
             <w:pPr>
               <w:pStyle w:val="TableContents"/>
+              <w:widowControl w:val="false"/>
               <w:rPr/>
             </w:pPr>
             <w:r>
@@ -3258,22 +3373,24 @@
         </w:tc>
         <w:tc>
           <w:tcPr>
-            <w:tcW w:w="4819" w:type="dxa"/>
-            <w:tcBorders/>
-          </w:tcPr>
-          <w:p>
-            <w:pPr>
-              <w:pStyle w:val="TableContents"/>
-              <w:rPr/>
-            </w:pPr>
-            <w:r>
-              <w:rPr/>
-              <w:t xml:space="preserve">Chmod 600: </w:t>
-            </w:r>
-          </w:p>
-          <w:p>
-            <w:pPr>
-              <w:pStyle w:val="TableContents"/>
+            <w:tcW w:w="4818" w:type="dxa"/>
+            <w:tcBorders/>
+          </w:tcPr>
+          <w:p>
+            <w:pPr>
+              <w:pStyle w:val="TableContents"/>
+              <w:widowControl w:val="false"/>
+              <w:rPr/>
+            </w:pPr>
+            <w:r>
+              <w:rPr/>
+              <w:t>Chmod 600:</w:t>
+            </w:r>
+          </w:p>
+          <w:p>
+            <w:pPr>
+              <w:pStyle w:val="TableContents"/>
+              <w:widowControl w:val="false"/>
               <w:rPr/>
             </w:pPr>
             <w:r>
@@ -3282,16 +3399,13 @@
             </w:r>
             <w:r>
               <w:rPr/>
-              <w:t>/</w:t>
-            </w:r>
-            <w:r>
-              <w:rPr/>
-              <w:t xml:space="preserve">var/run/utmp” </w:t>
-            </w:r>
-          </w:p>
-          <w:p>
-            <w:pPr>
-              <w:pStyle w:val="TableContents"/>
+              <w:t>/var/run/utmp”</w:t>
+            </w:r>
+          </w:p>
+          <w:p>
+            <w:pPr>
+              <w:pStyle w:val="TableContents"/>
+              <w:widowControl w:val="false"/>
               <w:rPr/>
             </w:pPr>
             <w:r>
@@ -3300,16 +3414,13 @@
             </w:r>
             <w:r>
               <w:rPr/>
-              <w:t>/</w:t>
-            </w:r>
-            <w:r>
-              <w:rPr/>
-              <w:t>var/run/utmpx”</w:t>
-            </w:r>
-          </w:p>
-          <w:p>
-            <w:pPr>
-              <w:pStyle w:val="TableContents"/>
+              <w:t>/var/run/utmpx”</w:t>
+            </w:r>
+          </w:p>
+          <w:p>
+            <w:pPr>
+              <w:pStyle w:val="TableContents"/>
+              <w:widowControl w:val="false"/>
               <w:rPr/>
             </w:pPr>
             <w:r>
@@ -3318,16 +3429,13 @@
             </w:r>
             <w:r>
               <w:rPr/>
-              <w:t>/</w:t>
-            </w:r>
-            <w:r>
-              <w:rPr/>
-              <w:t>var/log/wtmp”</w:t>
-            </w:r>
-          </w:p>
-          <w:p>
-            <w:pPr>
-              <w:pStyle w:val="TableContents"/>
+              <w:t>/var/log/wtmp”</w:t>
+            </w:r>
+          </w:p>
+          <w:p>
+            <w:pPr>
+              <w:pStyle w:val="TableContents"/>
+              <w:widowControl w:val="false"/>
               <w:rPr/>
             </w:pPr>
             <w:r>
@@ -3336,41 +3444,39 @@
             </w:r>
             <w:r>
               <w:rPr/>
-              <w:t>/</w:t>
-            </w:r>
-            <w:r>
-              <w:rPr/>
-              <w:t>var/log/wtmpx”</w:t>
-            </w:r>
-          </w:p>
-        </w:tc>
-      </w:tr>
-      <w:tr>
-        <w:trPr/>
-        <w:tc>
-          <w:tcPr>
-            <w:tcW w:w="4819" w:type="dxa"/>
-            <w:tcBorders/>
-          </w:tcPr>
-          <w:p>
-            <w:pPr>
-              <w:pStyle w:val="TableContents"/>
-              <w:rPr/>
-            </w:pPr>
-            <w:r>
-              <w:rPr/>
-              <w:t xml:space="preserve">Permisos SUID/SGID </w:t>
-            </w:r>
-          </w:p>
-        </w:tc>
-        <w:tc>
-          <w:tcPr>
-            <w:tcW w:w="4819" w:type="dxa"/>
-            <w:tcBorders/>
-          </w:tcPr>
-          <w:p>
-            <w:pPr>
-              <w:pStyle w:val="TableContents"/>
+              <w:t>/var/log/wtmpx”</w:t>
+            </w:r>
+          </w:p>
+        </w:tc>
+      </w:tr>
+      <w:tr>
+        <w:trPr/>
+        <w:tc>
+          <w:tcPr>
+            <w:tcW w:w="4819" w:type="dxa"/>
+            <w:tcBorders/>
+          </w:tcPr>
+          <w:p>
+            <w:pPr>
+              <w:pStyle w:val="TableContents"/>
+              <w:widowControl w:val="false"/>
+              <w:rPr/>
+            </w:pPr>
+            <w:r>
+              <w:rPr/>
+              <w:t>Permisos SUID/SGID</w:t>
+            </w:r>
+          </w:p>
+        </w:tc>
+        <w:tc>
+          <w:tcPr>
+            <w:tcW w:w="4818" w:type="dxa"/>
+            <w:tcBorders/>
+          </w:tcPr>
+          <w:p>
+            <w:pPr>
+              <w:pStyle w:val="TableContents"/>
+              <w:widowControl w:val="false"/>
               <w:rPr/>
             </w:pPr>
             <w:r>
@@ -3381,6 +3487,7 @@
           <w:p>
             <w:pPr>
               <w:pStyle w:val="TableContents"/>
+              <w:widowControl w:val="false"/>
               <w:rPr/>
             </w:pPr>
             <w:r>
@@ -3391,6 +3498,7 @@
           <w:p>
             <w:pPr>
               <w:pStyle w:val="TableContents"/>
+              <w:widowControl w:val="false"/>
               <w:rPr/>
             </w:pPr>
             <w:r>
@@ -3412,6 +3520,7 @@
           <w:p>
             <w:pPr>
               <w:pStyle w:val="TableContents"/>
+              <w:widowControl w:val="false"/>
               <w:rPr/>
             </w:pPr>
             <w:r>
@@ -3422,12 +3531,13 @@
         </w:tc>
         <w:tc>
           <w:tcPr>
-            <w:tcW w:w="4819" w:type="dxa"/>
-            <w:tcBorders/>
-          </w:tcPr>
-          <w:p>
-            <w:pPr>
-              <w:pStyle w:val="TableContents"/>
+            <w:tcW w:w="4818" w:type="dxa"/>
+            <w:tcBorders/>
+          </w:tcPr>
+          <w:p>
+            <w:pPr>
+              <w:pStyle w:val="TableContents"/>
+              <w:widowControl w:val="false"/>
               <w:rPr/>
             </w:pPr>
             <w:r>
@@ -3447,6 +3557,7 @@
           <w:p>
             <w:pPr>
               <w:pStyle w:val="TableContents"/>
+              <w:widowControl w:val="false"/>
               <w:rPr/>
             </w:pPr>
             <w:r>
@@ -3457,12 +3568,13 @@
         </w:tc>
         <w:tc>
           <w:tcPr>
-            <w:tcW w:w="4819" w:type="dxa"/>
-            <w:tcBorders/>
-          </w:tcPr>
-          <w:p>
-            <w:pPr>
-              <w:pStyle w:val="TableContents"/>
+            <w:tcW w:w="4818" w:type="dxa"/>
+            <w:tcBorders/>
+          </w:tcPr>
+          <w:p>
+            <w:pPr>
+              <w:pStyle w:val="TableContents"/>
+              <w:widowControl w:val="false"/>
               <w:rPr/>
             </w:pPr>
             <w:r>
@@ -3497,6 +3609,7 @@
           <w:p>
             <w:pPr>
               <w:pStyle w:val="TableContents"/>
+              <w:widowControl w:val="false"/>
               <w:rPr/>
             </w:pPr>
             <w:r>
@@ -3507,12 +3620,13 @@
         </w:tc>
         <w:tc>
           <w:tcPr>
-            <w:tcW w:w="4819" w:type="dxa"/>
-            <w:tcBorders/>
-          </w:tcPr>
-          <w:p>
-            <w:pPr>
-              <w:pStyle w:val="TableContents"/>
+            <w:tcW w:w="4818" w:type="dxa"/>
+            <w:tcBorders/>
+          </w:tcPr>
+          <w:p>
+            <w:pPr>
+              <w:pStyle w:val="TableContents"/>
+              <w:widowControl w:val="false"/>
               <w:rPr/>
             </w:pPr>
             <w:r>
@@ -3532,6 +3646,7 @@
           <w:p>
             <w:pPr>
               <w:pStyle w:val="TableContents"/>
+              <w:widowControl w:val="false"/>
               <w:rPr/>
             </w:pPr>
             <w:r>
@@ -3542,12 +3657,13 @@
         </w:tc>
         <w:tc>
           <w:tcPr>
-            <w:tcW w:w="4819" w:type="dxa"/>
-            <w:tcBorders/>
-          </w:tcPr>
-          <w:p>
-            <w:pPr>
-              <w:pStyle w:val="TableContents"/>
+            <w:tcW w:w="4818" w:type="dxa"/>
+            <w:tcBorders/>
+          </w:tcPr>
+          <w:p>
+            <w:pPr>
+              <w:pStyle w:val="TableContents"/>
+              <w:widowControl w:val="false"/>
               <w:rPr/>
             </w:pPr>
             <w:r>
@@ -3567,6 +3683,7 @@
           <w:p>
             <w:pPr>
               <w:pStyle w:val="TableContents"/>
+              <w:widowControl w:val="false"/>
               <w:rPr/>
             </w:pPr>
             <w:r>
@@ -3577,12 +3694,13 @@
         </w:tc>
         <w:tc>
           <w:tcPr>
-            <w:tcW w:w="4819" w:type="dxa"/>
-            <w:tcBorders/>
-          </w:tcPr>
-          <w:p>
-            <w:pPr>
-              <w:pStyle w:val="TableContents"/>
+            <w:tcW w:w="4818" w:type="dxa"/>
+            <w:tcBorders/>
+          </w:tcPr>
+          <w:p>
+            <w:pPr>
+              <w:pStyle w:val="TableContents"/>
+              <w:widowControl w:val="false"/>
               <w:rPr/>
             </w:pPr>
             <w:r>
@@ -3593,6 +3711,7 @@
           <w:p>
             <w:pPr>
               <w:pStyle w:val="TableContents"/>
+              <w:widowControl w:val="false"/>
               <w:rPr/>
             </w:pPr>
             <w:r>
@@ -3603,6 +3722,7 @@
           <w:p>
             <w:pPr>
               <w:pStyle w:val="TableContents"/>
+              <w:widowControl w:val="false"/>
               <w:rPr/>
             </w:pPr>
             <w:r>
@@ -3613,6 +3733,7 @@
           <w:p>
             <w:pPr>
               <w:pStyle w:val="TableContents"/>
+              <w:widowControl w:val="false"/>
               <w:rPr/>
             </w:pPr>
             <w:r>
@@ -3632,6 +3753,7 @@
           <w:p>
             <w:pPr>
               <w:pStyle w:val="TableContents"/>
+              <w:widowControl w:val="false"/>
               <w:rPr/>
             </w:pPr>
             <w:r>
@@ -3642,12 +3764,13 @@
         </w:tc>
         <w:tc>
           <w:tcPr>
-            <w:tcW w:w="4819" w:type="dxa"/>
-            <w:tcBorders/>
-          </w:tcPr>
-          <w:p>
-            <w:pPr>
-              <w:pStyle w:val="TableContents"/>
+            <w:tcW w:w="4818" w:type="dxa"/>
+            <w:tcBorders/>
+          </w:tcPr>
+          <w:p>
+            <w:pPr>
+              <w:pStyle w:val="TableContents"/>
+              <w:widowControl w:val="false"/>
               <w:rPr/>
             </w:pPr>
             <w:r>
@@ -3658,6 +3781,7 @@
           <w:p>
             <w:pPr>
               <w:pStyle w:val="TableContents"/>
+              <w:widowControl w:val="false"/>
               <w:rPr/>
             </w:pPr>
             <w:r>
@@ -3672,6 +3796,7 @@
           <w:p>
             <w:pPr>
               <w:pStyle w:val="TableContents"/>
+              <w:widowControl w:val="false"/>
               <w:rPr/>
             </w:pPr>
             <w:r>
@@ -3695,6 +3820,7 @@
           <w:p>
             <w:pPr>
               <w:pStyle w:val="TableContents"/>
+              <w:widowControl w:val="false"/>
               <w:rPr/>
             </w:pPr>
             <w:r>
@@ -3705,12 +3831,13 @@
         </w:tc>
         <w:tc>
           <w:tcPr>
-            <w:tcW w:w="4819" w:type="dxa"/>
-            <w:tcBorders/>
-          </w:tcPr>
-          <w:p>
-            <w:pPr>
-              <w:pStyle w:val="TableContents"/>
+            <w:tcW w:w="4818" w:type="dxa"/>
+            <w:tcBorders/>
+          </w:tcPr>
+          <w:p>
+            <w:pPr>
+              <w:pStyle w:val="TableContents"/>
+              <w:widowControl w:val="false"/>
               <w:rPr/>
             </w:pPr>
             <w:r>
@@ -3730,6 +3857,7 @@
           <w:p>
             <w:pPr>
               <w:pStyle w:val="TableContents"/>
+              <w:widowControl w:val="false"/>
               <w:rPr/>
             </w:pPr>
             <w:r>
@@ -3740,12 +3868,13 @@
         </w:tc>
         <w:tc>
           <w:tcPr>
-            <w:tcW w:w="4819" w:type="dxa"/>
-            <w:tcBorders/>
-          </w:tcPr>
-          <w:p>
-            <w:pPr>
-              <w:pStyle w:val="TableContents"/>
+            <w:tcW w:w="4818" w:type="dxa"/>
+            <w:tcBorders/>
+          </w:tcPr>
+          <w:p>
+            <w:pPr>
+              <w:pStyle w:val="TableContents"/>
+              <w:widowControl w:val="false"/>
               <w:rPr/>
             </w:pPr>
             <w:r>
@@ -3765,6 +3894,7 @@
           <w:p>
             <w:pPr>
               <w:pStyle w:val="TableContents"/>
+              <w:widowControl w:val="false"/>
               <w:rPr>
                 <w:rFonts w:ascii="Calibri" w:hAnsi="Calibri" w:eastAsia="Arial Unicode MS" w:cs="Lucida Sans"/>
                 <w:color w:val="auto"/>
@@ -3789,12 +3919,13 @@
         </w:tc>
         <w:tc>
           <w:tcPr>
-            <w:tcW w:w="4819" w:type="dxa"/>
-            <w:tcBorders/>
-          </w:tcPr>
-          <w:p>
-            <w:pPr>
-              <w:pStyle w:val="TableContents"/>
+            <w:tcW w:w="4818" w:type="dxa"/>
+            <w:tcBorders/>
+          </w:tcPr>
+          <w:p>
+            <w:pPr>
+              <w:pStyle w:val="TableContents"/>
+              <w:widowControl w:val="false"/>
               <w:rPr/>
             </w:pPr>
             <w:r>
@@ -3814,6 +3945,7 @@
           <w:p>
             <w:pPr>
               <w:pStyle w:val="TableContents"/>
+              <w:widowControl w:val="false"/>
               <w:rPr/>
             </w:pPr>
             <w:r>
@@ -3824,12 +3956,13 @@
         </w:tc>
         <w:tc>
           <w:tcPr>
-            <w:tcW w:w="4819" w:type="dxa"/>
-            <w:tcBorders/>
-          </w:tcPr>
-          <w:p>
-            <w:pPr>
-              <w:pStyle w:val="TableContents"/>
+            <w:tcW w:w="4818" w:type="dxa"/>
+            <w:tcBorders/>
+          </w:tcPr>
+          <w:p>
+            <w:pPr>
+              <w:pStyle w:val="TableContents"/>
+              <w:widowControl w:val="false"/>
               <w:rPr/>
             </w:pPr>
             <w:r>
@@ -3840,6 +3973,7 @@
           <w:p>
             <w:pPr>
               <w:pStyle w:val="TableContents"/>
+              <w:widowControl w:val="false"/>
               <w:rPr/>
             </w:pPr>
             <w:r>
@@ -3854,6 +3988,7 @@
           <w:p>
             <w:pPr>
               <w:pStyle w:val="TableContents"/>
+              <w:widowControl w:val="false"/>
               <w:rPr/>
             </w:pPr>
             <w:r>
@@ -3877,87 +4012,93 @@
           <w:p>
             <w:pPr>
               <w:pStyle w:val="TableContents"/>
-              <w:rPr/>
-            </w:pPr>
-            <w:r>
-              <w:rPr/>
-            </w:r>
-          </w:p>
-        </w:tc>
-        <w:tc>
-          <w:tcPr>
-            <w:tcW w:w="4819" w:type="dxa"/>
-            <w:tcBorders/>
-          </w:tcPr>
-          <w:p>
-            <w:pPr>
-              <w:pStyle w:val="TableContents"/>
-              <w:rPr/>
-            </w:pPr>
-            <w:r>
-              <w:rPr/>
-            </w:r>
-          </w:p>
-        </w:tc>
-      </w:tr>
-      <w:tr>
-        <w:trPr/>
-        <w:tc>
-          <w:tcPr>
-            <w:tcW w:w="4819" w:type="dxa"/>
-            <w:tcBorders/>
-          </w:tcPr>
-          <w:p>
-            <w:pPr>
-              <w:pStyle w:val="TableContents"/>
-              <w:rPr/>
-            </w:pPr>
-            <w:r>
-              <w:rPr/>
-            </w:r>
-          </w:p>
-        </w:tc>
-        <w:tc>
-          <w:tcPr>
-            <w:tcW w:w="4819" w:type="dxa"/>
-            <w:tcBorders/>
-          </w:tcPr>
-          <w:p>
-            <w:pPr>
-              <w:pStyle w:val="TableContents"/>
-              <w:rPr/>
-            </w:pPr>
-            <w:r>
-              <w:rPr/>
-            </w:r>
-          </w:p>
-        </w:tc>
-      </w:tr>
-      <w:tr>
-        <w:trPr/>
-        <w:tc>
-          <w:tcPr>
-            <w:tcW w:w="4819" w:type="dxa"/>
-            <w:tcBorders/>
-          </w:tcPr>
-          <w:p>
-            <w:pPr>
-              <w:pStyle w:val="TableContents"/>
-              <w:rPr/>
-            </w:pPr>
-            <w:r>
-              <w:rPr/>
-            </w:r>
-          </w:p>
-        </w:tc>
-        <w:tc>
-          <w:tcPr>
-            <w:tcW w:w="4819" w:type="dxa"/>
-            <w:tcBorders/>
-          </w:tcPr>
-          <w:p>
-            <w:pPr>
-              <w:pStyle w:val="TableContents"/>
+              <w:widowControl w:val="false"/>
+              <w:rPr/>
+            </w:pPr>
+            <w:r>
+              <w:rPr/>
+            </w:r>
+          </w:p>
+        </w:tc>
+        <w:tc>
+          <w:tcPr>
+            <w:tcW w:w="4818" w:type="dxa"/>
+            <w:tcBorders/>
+          </w:tcPr>
+          <w:p>
+            <w:pPr>
+              <w:pStyle w:val="TableContents"/>
+              <w:widowControl w:val="false"/>
+              <w:rPr/>
+            </w:pPr>
+            <w:r>
+              <w:rPr/>
+            </w:r>
+          </w:p>
+        </w:tc>
+      </w:tr>
+      <w:tr>
+        <w:trPr/>
+        <w:tc>
+          <w:tcPr>
+            <w:tcW w:w="4819" w:type="dxa"/>
+            <w:tcBorders/>
+          </w:tcPr>
+          <w:p>
+            <w:pPr>
+              <w:pStyle w:val="TableContents"/>
+              <w:widowControl w:val="false"/>
+              <w:rPr/>
+            </w:pPr>
+            <w:r>
+              <w:rPr/>
+            </w:r>
+          </w:p>
+        </w:tc>
+        <w:tc>
+          <w:tcPr>
+            <w:tcW w:w="4818" w:type="dxa"/>
+            <w:tcBorders/>
+          </w:tcPr>
+          <w:p>
+            <w:pPr>
+              <w:pStyle w:val="TableContents"/>
+              <w:widowControl w:val="false"/>
+              <w:rPr/>
+            </w:pPr>
+            <w:r>
+              <w:rPr/>
+            </w:r>
+          </w:p>
+        </w:tc>
+      </w:tr>
+      <w:tr>
+        <w:trPr/>
+        <w:tc>
+          <w:tcPr>
+            <w:tcW w:w="4819" w:type="dxa"/>
+            <w:tcBorders/>
+          </w:tcPr>
+          <w:p>
+            <w:pPr>
+              <w:pStyle w:val="TableContents"/>
+              <w:widowControl w:val="false"/>
+              <w:rPr/>
+            </w:pPr>
+            <w:r>
+              <w:rPr/>
+            </w:r>
+          </w:p>
+        </w:tc>
+        <w:tc>
+          <w:tcPr>
+            <w:tcW w:w="4818" w:type="dxa"/>
+            <w:tcBorders/>
+          </w:tcPr>
+          <w:p>
+            <w:pPr>
+              <w:pStyle w:val="TableContents"/>
+              <w:widowControl w:val="false"/>
               <w:rPr/>
             </w:pPr>
             <w:r>
@@ -3979,10 +4120,7 @@
         </w:rPr>
       </w:pPr>
       <w:r>
-        <w:rPr>
-          <w:b/>
-          <w:bCs/>
-        </w:rPr>
+        <w:rPr/>
       </w:r>
     </w:p>
     <w:sectPr>

</xml_diff>

<commit_message>
Se agregan mas controles. Se empieza a trabajar en la salida basica de las pruebas
</commit_message>
<xml_diff>
--- a/docs/Sistema.docx
+++ b/docs/Sistema.docx
@@ -1459,29 +1459,7 @@
                 <w:szCs w:val="24"/>
                 <w:lang w:val="es-ES" w:eastAsia="zh-CN" w:bidi="hi-IN"/>
               </w:rPr>
-              <w:t>Cuentas del sistema no deben poder realizar login</w:t>
-            </w:r>
-            <w:r>
-              <w:rPr>
-                <w:rFonts w:eastAsia="Arial Unicode MS" w:cs="Lucida Sans"/>
-                <w:color w:val="auto"/>
-                <w:kern w:val="2"/>
-                <w:sz w:val="24"/>
-                <w:szCs w:val="24"/>
-                <w:lang w:val="es-ES" w:eastAsia="zh-CN" w:bidi="hi-IN"/>
-              </w:rPr>
-              <w:t xml:space="preserve"> </w:t>
-            </w:r>
-            <w:r>
-              <w:rPr>
-                <w:rFonts w:eastAsia="Arial Unicode MS" w:cs="Lucida Sans"/>
-                <w:color w:val="auto"/>
-                <w:kern w:val="2"/>
-                <w:sz w:val="24"/>
-                <w:szCs w:val="24"/>
-                <w:lang w:val="es-ES" w:eastAsia="zh-CN" w:bidi="hi-IN"/>
-              </w:rPr>
-              <w:t>interactivo</w:t>
+              <w:t>Cuentas del sistema no deben poder realizar login interactivo</w:t>
             </w:r>
           </w:p>
         </w:tc>
@@ -1962,23 +1940,7 @@
                 <w:iCs w:val="false"/>
                 <w:shd w:fill="FFBF00" w:val="clear"/>
               </w:rPr>
-              <w:t>/</w:t>
-            </w:r>
-            <w:r>
-              <w:rPr>
-                <w:i w:val="false"/>
-                <w:iCs w:val="false"/>
-                <w:shd w:fill="FFBF00" w:val="clear"/>
-              </w:rPr>
-              <w:t>s</w:t>
-            </w:r>
-            <w:r>
-              <w:rPr>
-                <w:i w:val="false"/>
-                <w:iCs w:val="false"/>
-                <w:shd w:fill="FFBF00" w:val="clear"/>
-              </w:rPr>
-              <w:t>hadow que no exsitan passwords vacíos</w:t>
+              <w:t>/shadow que no exsitan passwords vacíos</w:t>
             </w:r>
           </w:p>
         </w:tc>
@@ -2052,49 +2014,42 @@
             </w:pPr>
             <w:r>
               <w:rPr/>
-              <w:t>Asegurarse los archivos “.exrc” solo se encuentran en el home del usuarios</w:t>
-            </w:r>
-          </w:p>
-          <w:p>
-            <w:pPr>
-              <w:pStyle w:val="TableContents"/>
-              <w:widowControl w:val="false"/>
-              <w:rPr/>
-            </w:pPr>
-            <w:r>
-              <w:rPr/>
-              <w:t>Verificar que los mismos no contengan secuencias “!”</w:t>
-            </w:r>
-          </w:p>
-          <w:p>
-            <w:pPr>
-              <w:pStyle w:val="TableContents"/>
-              <w:widowControl w:val="false"/>
-              <w:rPr/>
-            </w:pPr>
-            <w:r>
-              <w:rPr/>
-              <w:t>Verificar que solo puedan ser accedidos por sus dueños</w:t>
-            </w:r>
-          </w:p>
-        </w:tc>
-      </w:tr>
-      <w:tr>
-        <w:trPr/>
-        <w:tc>
-          <w:tcPr>
-            <w:tcW w:w="4818" w:type="dxa"/>
-            <w:tcBorders/>
-          </w:tcPr>
-          <w:p>
-            <w:pPr>
-              <w:pStyle w:val="TableContents"/>
-              <w:widowControl w:val="false"/>
-              <w:rPr/>
-            </w:pPr>
-            <w:r>
-              <w:rPr/>
-              <w:t>Grupo “system”</w:t>
+              <w:t>Asegurarse los archivos “.exrc” no contengan secuencias “!”</w:t>
+            </w:r>
+          </w:p>
+        </w:tc>
+      </w:tr>
+      <w:tr>
+        <w:trPr/>
+        <w:tc>
+          <w:tcPr>
+            <w:tcW w:w="4818" w:type="dxa"/>
+            <w:tcBorders/>
+          </w:tcPr>
+          <w:p>
+            <w:pPr>
+              <w:pStyle w:val="TableContents"/>
+              <w:widowControl w:val="false"/>
+              <w:rPr/>
+            </w:pPr>
+            <w:r>
+              <w:rPr/>
+              <w:t>Grupo “</w:t>
+            </w:r>
+            <w:r>
+              <w:rPr>
+                <w:rFonts w:eastAsia="Arial Unicode MS" w:cs="Lucida Sans"/>
+                <w:color w:val="auto"/>
+                <w:kern w:val="2"/>
+                <w:sz w:val="24"/>
+                <w:szCs w:val="24"/>
+                <w:lang w:val="es-ES" w:eastAsia="zh-CN" w:bidi="hi-IN"/>
+              </w:rPr>
+              <w:t>disk</w:t>
+            </w:r>
+            <w:r>
+              <w:rPr/>
+              <w:t>”</w:t>
             </w:r>
           </w:p>
         </w:tc>
@@ -2111,7 +2066,18 @@
             </w:pPr>
             <w:r>
               <w:rPr/>
-              <w:t>Verificar que ningún usuario (excepto root u otro usuario del sistema por defecto) pertenezca al grupo system</w:t>
+              <w:t xml:space="preserve">Verificar que ningún usuario </w:t>
+            </w:r>
+            <w:r>
+              <w:rPr>
+                <w:rFonts w:eastAsia="Arial Unicode MS" w:cs="Lucida Sans"/>
+                <w:color w:val="auto"/>
+                <w:kern w:val="2"/>
+                <w:sz w:val="24"/>
+                <w:szCs w:val="24"/>
+                <w:lang w:val="es-ES" w:eastAsia="zh-CN" w:bidi="hi-IN"/>
+              </w:rPr>
+              <w:t>pertenezca al grupo “disk”</w:t>
             </w:r>
           </w:p>
         </w:tc>

</xml_diff>